<commit_message>
Final Report done, only thing needed is plot w/ all graphs on it
</commit_message>
<xml_diff>
--- a/FinalReport.docx
+++ b/FinalReport.docx
@@ -129,8 +129,6 @@
         </w:rPr>
         <w:t>Pseudocode:</w:t>
       </w:r>
-      <w:bookmarkStart w:id="0" w:name="_GoBack"/>
-      <w:bookmarkEnd w:id="0"/>
     </w:p>
     <w:p>
       <w:pPr>
@@ -10895,7 +10893,7 @@
           <w:bdr w:val="none" w:sz="0" w:space="0" w:color="auto" w:frame="1"/>
           <w:shd w:val="clear" w:color="auto" w:fill="FFFFFF"/>
         </w:rPr>
-        <w:t xml:space="preserve">≈ </w:t>
+        <w:t xml:space="preserve">= </w:t>
       </w:r>
       <w:proofErr w:type="spellStart"/>
       <w:r>
@@ -11585,7 +11583,7 @@
         </w:rPr>
         <w:lastRenderedPageBreak/>
         <w:drawing>
-          <wp:anchor distT="0" distB="0" distL="114300" distR="114300" simplePos="0" relativeHeight="251662848" behindDoc="0" locked="0" layoutInCell="1" allowOverlap="1" wp14:anchorId="1B701A27" wp14:editId="459913D7">
+          <wp:anchor distT="0" distB="0" distL="114300" distR="114300" simplePos="0" relativeHeight="251662848" behindDoc="0" locked="0" layoutInCell="1" allowOverlap="1" wp14:anchorId="1B701A27" wp14:editId="48F2C1A7">
             <wp:simplePos x="0" y="0"/>
             <wp:positionH relativeFrom="margin">
               <wp:posOffset>1600200</wp:posOffset>
@@ -12525,42 +12523,399 @@
         <w:rPr>
           <w:bCs/>
         </w:rPr>
-        <w:t xml:space="preserve">Picking two </w:t>
-      </w:r>
+        <w:t>Picking po</w:t>
+      </w:r>
+      <w:r>
+        <w:rPr>
+          <w:bCs/>
+        </w:rPr>
+        <w:t>i</w:t>
+      </w:r>
+      <w:r>
+        <w:rPr>
+          <w:bCs/>
+        </w:rPr>
+        <w:t xml:space="preserve">nts </w:t>
+      </w:r>
+      <w:r>
+        <w:rPr>
+          <w:bCs/>
+        </w:rPr>
+        <w:t xml:space="preserve">from the </w:t>
+      </w:r>
+      <w:proofErr w:type="spellStart"/>
+      <w:r>
+        <w:rPr>
+          <w:bCs/>
+        </w:rPr>
+        <w:t>loglog</w:t>
+      </w:r>
+      <w:proofErr w:type="spellEnd"/>
+      <w:r>
+        <w:rPr>
+          <w:bCs/>
+        </w:rPr>
+        <w:t xml:space="preserve"> plot we obtain the slope </w:t>
+      </w:r>
+      <w:r>
+        <w:rPr>
+          <w:bCs/>
+          <w:i/>
+        </w:rPr>
+        <w:t>m:</w:t>
+      </w:r>
+    </w:p>
+    <w:p>
+      <w:pPr>
+        <w:jc w:val="center"/>
+        <w:rPr>
+          <w:bCs/>
+        </w:rPr>
+      </w:pPr>
       <w:proofErr w:type="gramStart"/>
       <w:r>
         <w:rPr>
           <w:bCs/>
-        </w:rPr>
-        <w:t>point</w:t>
+          <w:i/>
+        </w:rPr>
+        <w:t>m</w:t>
       </w:r>
       <w:proofErr w:type="gramEnd"/>
       <w:r>
         <w:rPr>
           <w:bCs/>
-        </w:rPr>
-        <w:t xml:space="preserve"> from the </w:t>
+          <w:i/>
+        </w:rPr>
+        <w:t xml:space="preserve"> </w:t>
+      </w:r>
+      <w:r>
+        <w:rPr>
+          <w:bCs/>
+        </w:rPr>
+        <w:t xml:space="preserve">= </w:t>
+      </w:r>
+      <w:r>
+        <w:rPr>
+          <w:bCs/>
+        </w:rPr>
+        <w:t>0.87</w:t>
+      </w:r>
+    </w:p>
+    <w:p>
+      <w:pPr>
+        <w:jc w:val="center"/>
+        <w:rPr>
+          <w:bCs/>
+          <w:i/>
+        </w:rPr>
+      </w:pPr>
+      <w:proofErr w:type="gramStart"/>
+      <w:r>
+        <w:rPr>
+          <w:bCs/>
+          <w:i/>
+        </w:rPr>
+        <w:t>m</w:t>
+      </w:r>
+      <w:proofErr w:type="gramEnd"/>
+      <w:r>
+        <w:rPr>
+          <w:bCs/>
+          <w:i/>
+        </w:rPr>
+        <w:t xml:space="preserve"> </w:t>
+      </w:r>
+      <w:r>
+        <w:rPr>
+          <w:rStyle w:val="Strong"/>
+          <w:rFonts w:cs="Times New Roman"/>
+          <w:b w:val="0"/>
+          <w:color w:val="404040"/>
+          <w:bdr w:val="none" w:sz="0" w:space="0" w:color="auto" w:frame="1"/>
+          <w:shd w:val="clear" w:color="auto" w:fill="FFFFFF"/>
+        </w:rPr>
+        <w:t>≈ 0.9</w:t>
+      </w:r>
+    </w:p>
+    <w:p>
+      <w:pPr>
+        <w:jc w:val="both"/>
+        <w:rPr>
+          <w:bCs/>
+        </w:rPr>
+      </w:pPr>
+      <w:r>
+        <w:rPr>
+          <w:bCs/>
+        </w:rPr>
+        <w:t>This is a reasonable slope considering for a linear algorithm we would expect to have a slope of 1.  We must also note than the slope is lower than in our previous algorithm, the divide and conquer.  This means that our experimental data shows that the running time grows slower than even the divide and conquer algorithm, which is what we expected.</w:t>
+      </w:r>
+    </w:p>
+    <w:p>
+      <w:pPr>
+        <w:jc w:val="center"/>
+        <w:rPr>
+          <w:bCs/>
+          <w:i/>
+        </w:rPr>
+      </w:pPr>
+      <w:proofErr w:type="gramStart"/>
+      <w:r>
+        <w:rPr>
+          <w:bCs/>
+          <w:i/>
+        </w:rPr>
+        <w:t>T(</w:t>
+      </w:r>
+      <w:proofErr w:type="gramEnd"/>
+      <w:r>
+        <w:rPr>
+          <w:bCs/>
+          <w:i/>
+        </w:rPr>
+        <w:t xml:space="preserve">n) = </w:t>
+      </w:r>
+      <w:r>
+        <w:rPr>
+          <w:bCs/>
+        </w:rPr>
+        <w:t>(8E-08)</w:t>
+      </w:r>
+      <w:r>
+        <w:rPr>
+          <w:bCs/>
+          <w:i/>
+        </w:rPr>
+        <w:t xml:space="preserve">n = </w:t>
       </w:r>
       <w:proofErr w:type="spellStart"/>
       <w:r>
         <w:rPr>
           <w:bCs/>
-        </w:rPr>
-        <w:t>loglog</w:t>
+          <w:i/>
+        </w:rPr>
+        <w:t>cn</w:t>
       </w:r>
       <w:proofErr w:type="spellEnd"/>
-      <w:r>
-        <w:rPr>
-          <w:bCs/>
-        </w:rPr>
-        <w:t xml:space="preserve"> plot we obtain the slope </w:t>
-      </w:r>
-      <w:r>
-        <w:rPr>
-          <w:bCs/>
-          <w:i/>
-        </w:rPr>
-        <w:t>m:</w:t>
+    </w:p>
+    <w:p>
+      <w:pPr>
+        <w:rPr>
+          <w:bCs/>
+          <w:i/>
+        </w:rPr>
+      </w:pPr>
+    </w:p>
+    <w:p>
+      <w:pPr>
+        <w:rPr>
+          <w:rFonts w:cs="Times New Roman"/>
+          <w:b/>
+          <w:sz w:val="20"/>
+          <w:szCs w:val="20"/>
+        </w:rPr>
+      </w:pPr>
+      <w:r>
+        <w:rPr>
+          <w:b/>
+          <w:bCs/>
+        </w:rPr>
+        <w:t xml:space="preserve">2.4.4 </w:t>
+      </w:r>
+      <w:r>
+        <w:rPr>
+          <w:rFonts w:cs="Times New Roman"/>
+          <w:b/>
+          <w:sz w:val="20"/>
+          <w:szCs w:val="20"/>
+        </w:rPr>
+        <w:t>Discrepancies Between Experimental &amp; Theoretical</w:t>
+      </w:r>
+    </w:p>
+    <w:p>
+      <w:pPr>
+        <w:rPr>
+          <w:bCs/>
+        </w:rPr>
+      </w:pPr>
+      <w:r>
+        <w:rPr>
+          <w:bCs/>
+        </w:rPr>
+        <w:tab/>
+      </w:r>
+    </w:p>
+    <w:p>
+      <w:pPr>
+        <w:rPr>
+          <w:rFonts w:cs="Times New Roman"/>
+        </w:rPr>
+      </w:pPr>
+      <w:r>
+        <w:rPr>
+          <w:bCs/>
+        </w:rPr>
+        <w:t xml:space="preserve">Our experimental data matched up closely with our theoretical analysis of </w:t>
+      </w:r>
+      <w:proofErr w:type="gramStart"/>
+      <w:r>
+        <w:rPr>
+          <w:rFonts w:cs="Times New Roman"/>
+          <w:b/>
+        </w:rPr>
+        <w:t>θ</w:t>
+      </w:r>
+      <w:r>
+        <w:rPr>
+          <w:rFonts w:cs="Times New Roman"/>
+        </w:rPr>
+        <w:t>(</w:t>
+      </w:r>
+      <w:proofErr w:type="gramEnd"/>
+      <w:r>
+        <w:rPr>
+          <w:rFonts w:cs="Times New Roman"/>
+        </w:rPr>
+        <w:t>n), and as seen by the graph, the regression line matches the analysis very well.  As the input grows, the running times does as well in a linear fashion.</w:t>
+      </w:r>
+    </w:p>
+    <w:p>
+      <w:pPr>
+        <w:rPr>
+          <w:rFonts w:cs="Times New Roman"/>
+        </w:rPr>
+      </w:pPr>
+    </w:p>
+    <w:p>
+      <w:pPr>
+        <w:rPr>
+          <w:rFonts w:cs="Times New Roman"/>
+        </w:rPr>
+      </w:pPr>
+    </w:p>
+    <w:p>
+      <w:pPr>
+        <w:rPr>
+          <w:rFonts w:cs="Times New Roman"/>
+        </w:rPr>
+      </w:pPr>
+    </w:p>
+    <w:p>
+      <w:pPr>
+        <w:rPr>
+          <w:rFonts w:cs="Times New Roman"/>
+        </w:rPr>
+      </w:pPr>
+    </w:p>
+    <w:p>
+      <w:pPr>
+        <w:rPr>
+          <w:rFonts w:cs="Times New Roman"/>
+        </w:rPr>
+      </w:pPr>
+    </w:p>
+    <w:p>
+      <w:pPr>
+        <w:rPr>
+          <w:rFonts w:cs="Times New Roman"/>
+        </w:rPr>
+      </w:pPr>
+    </w:p>
+    <w:p>
+      <w:pPr>
+        <w:rPr>
+          <w:rFonts w:cs="Times New Roman"/>
+        </w:rPr>
+      </w:pPr>
+    </w:p>
+    <w:p>
+      <w:pPr>
+        <w:rPr>
+          <w:bCs/>
+        </w:rPr>
+      </w:pPr>
+    </w:p>
+    <w:p>
+      <w:pPr>
+        <w:rPr>
+          <w:bCs/>
+        </w:rPr>
+      </w:pPr>
+      <w:r>
+        <w:rPr>
+          <w:bCs/>
+        </w:rPr>
+        <w:tab/>
+      </w:r>
+      <w:r>
+        <w:rPr>
+          <w:bCs/>
+        </w:rPr>
+        <w:tab/>
+      </w:r>
+      <w:r>
+        <w:rPr>
+          <w:bCs/>
+        </w:rPr>
+        <w:tab/>
+      </w:r>
+      <w:r>
+        <w:rPr>
+          <w:bCs/>
+        </w:rPr>
+        <w:tab/>
+      </w:r>
+    </w:p>
+    <w:p>
+      <w:pPr>
+        <w:rPr>
+          <w:bCs/>
+        </w:rPr>
+      </w:pPr>
+    </w:p>
+    <w:p>
+      <w:pPr>
+        <w:rPr>
+          <w:bCs/>
+        </w:rPr>
+      </w:pPr>
+    </w:p>
+    <w:p>
+      <w:pPr>
+        <w:rPr>
+          <w:bCs/>
+        </w:rPr>
+      </w:pPr>
+    </w:p>
+    <w:p>
+      <w:pPr>
+        <w:rPr>
+          <w:b/>
+          <w:sz w:val="20"/>
+          <w:szCs w:val="20"/>
+        </w:rPr>
+      </w:pPr>
+      <w:r>
+        <w:rPr>
+          <w:b/>
+          <w:sz w:val="20"/>
+          <w:szCs w:val="20"/>
+        </w:rPr>
+        <w:lastRenderedPageBreak/>
+        <w:t>2.4.5 Determining Largest Input for Algorithm</w:t>
+      </w:r>
+    </w:p>
+    <w:p>
+      <w:pPr>
+        <w:rPr>
+          <w:bCs/>
+        </w:rPr>
+      </w:pPr>
+      <w:r>
+        <w:rPr>
+          <w:bCs/>
+        </w:rPr>
+        <w:t>60 Seconds:</w:t>
       </w:r>
     </w:p>
     <w:p>
@@ -12570,240 +12925,75 @@
           <w:bCs/>
         </w:rPr>
       </w:pPr>
+      <w:r>
+        <w:rPr>
+          <w:bCs/>
+        </w:rPr>
+        <w:t>60 = 8E-08</w:t>
+      </w:r>
+      <w:r>
+        <w:rPr>
+          <w:bCs/>
+        </w:rPr>
+        <w:t>x – 0.000004</w:t>
+      </w:r>
+    </w:p>
+    <w:p>
+      <w:pPr>
+        <w:jc w:val="center"/>
+        <w:rPr>
+          <w:bCs/>
+        </w:rPr>
+      </w:pPr>
       <w:proofErr w:type="gramStart"/>
       <w:r>
         <w:rPr>
           <w:bCs/>
-          <w:i/>
-        </w:rPr>
-        <w:t>m</w:t>
+        </w:rPr>
+        <w:t>x</w:t>
       </w:r>
       <w:proofErr w:type="gramEnd"/>
       <w:r>
         <w:rPr>
           <w:bCs/>
-          <w:i/>
         </w:rPr>
         <w:t xml:space="preserve"> </w:t>
       </w:r>
       <w:r>
         <w:rPr>
-          <w:bCs/>
-        </w:rPr>
-        <w:t>= log (</w:t>
-      </w:r>
-      <w:r>
-        <w:rPr>
-          <w:bCs/>
-        </w:rPr>
-        <w:t>10</w:t>
-      </w:r>
-      <w:r>
-        <w:rPr>
-          <w:bCs/>
-          <w:vertAlign w:val="superscript"/>
-        </w:rPr>
-        <w:t>-4.3</w:t>
-      </w:r>
-      <w:r>
-        <w:rPr>
-          <w:bCs/>
-        </w:rPr>
-        <w:t>/10</w:t>
-      </w:r>
-      <w:r>
-        <w:rPr>
-          <w:bCs/>
-          <w:vertAlign w:val="superscript"/>
-        </w:rPr>
-        <w:t>-5</w:t>
-      </w:r>
-      <w:r>
-        <w:rPr>
-          <w:bCs/>
-        </w:rPr>
-        <w:t>) / log (10</w:t>
-      </w:r>
-      <w:r>
-        <w:rPr>
-          <w:bCs/>
-          <w:vertAlign w:val="superscript"/>
-        </w:rPr>
-        <w:t>3</w:t>
-      </w:r>
-      <w:r>
-        <w:rPr>
-          <w:bCs/>
-        </w:rPr>
-        <w:t>/10</w:t>
-      </w:r>
-      <w:r>
-        <w:rPr>
-          <w:bCs/>
-          <w:vertAlign w:val="superscript"/>
-        </w:rPr>
-        <w:t>2</w:t>
-      </w:r>
-      <w:r>
-        <w:rPr>
-          <w:bCs/>
-        </w:rPr>
-        <w:t>)</w:t>
-      </w:r>
-    </w:p>
-    <w:p>
-      <w:pPr>
-        <w:rPr>
-          <w:bCs/>
-        </w:rPr>
-      </w:pPr>
-    </w:p>
-    <w:p>
-      <w:pPr>
-        <w:rPr>
-          <w:bCs/>
-        </w:rPr>
-      </w:pPr>
-    </w:p>
-    <w:p>
-      <w:pPr>
-        <w:rPr>
-          <w:bCs/>
-        </w:rPr>
-      </w:pPr>
-    </w:p>
-    <w:p>
-      <w:pPr>
-        <w:rPr>
-          <w:bCs/>
-        </w:rPr>
-      </w:pPr>
-    </w:p>
-    <w:p>
-      <w:pPr>
-        <w:rPr>
-          <w:bCs/>
-        </w:rPr>
-      </w:pPr>
-    </w:p>
-    <w:p>
-      <w:pPr>
-        <w:rPr>
-          <w:bCs/>
-        </w:rPr>
-      </w:pPr>
-    </w:p>
-    <w:p>
-      <w:pPr>
-        <w:rPr>
-          <w:bCs/>
-        </w:rPr>
-      </w:pPr>
-    </w:p>
-    <w:p>
-      <w:pPr>
-        <w:rPr>
-          <w:bCs/>
-        </w:rPr>
-      </w:pPr>
-    </w:p>
-    <w:p>
-      <w:pPr>
-        <w:rPr>
-          <w:bCs/>
-        </w:rPr>
-      </w:pPr>
-    </w:p>
-    <w:p>
-      <w:pPr>
-        <w:rPr>
-          <w:bCs/>
-        </w:rPr>
-      </w:pPr>
-    </w:p>
-    <w:p>
-      <w:pPr>
-        <w:rPr>
-          <w:bCs/>
-        </w:rPr>
-      </w:pPr>
-    </w:p>
-    <w:p>
-      <w:pPr>
-        <w:rPr>
-          <w:bCs/>
-        </w:rPr>
-      </w:pPr>
-    </w:p>
-    <w:p>
-      <w:pPr>
-        <w:rPr>
-          <w:bCs/>
-        </w:rPr>
-      </w:pPr>
-    </w:p>
-    <w:p>
-      <w:pPr>
-        <w:rPr>
-          <w:bCs/>
-        </w:rPr>
-      </w:pPr>
-    </w:p>
-    <w:p>
-      <w:pPr>
-        <w:rPr>
-          <w:bCs/>
-        </w:rPr>
-      </w:pPr>
-    </w:p>
-    <w:p>
-      <w:pPr>
-        <w:rPr>
-          <w:bCs/>
-        </w:rPr>
-      </w:pPr>
-    </w:p>
-    <w:p>
-      <w:pPr>
-        <w:rPr>
-          <w:bCs/>
-        </w:rPr>
-      </w:pPr>
-    </w:p>
-    <w:p>
-      <w:pPr>
-        <w:rPr>
-          <w:bCs/>
-        </w:rPr>
-      </w:pPr>
-    </w:p>
-    <w:p>
-      <w:pPr>
-        <w:rPr>
-          <w:bCs/>
-        </w:rPr>
-      </w:pPr>
-    </w:p>
-    <w:p>
-      <w:pPr>
-        <w:rPr>
-          <w:bCs/>
-        </w:rPr>
-      </w:pPr>
-    </w:p>
-    <w:p>
-      <w:pPr>
-        <w:rPr>
-          <w:bCs/>
-        </w:rPr>
-      </w:pPr>
-    </w:p>
-    <w:p>
-      <w:pPr>
-        <w:rPr>
-          <w:bCs/>
-        </w:rPr>
-      </w:pPr>
+          <w:rStyle w:val="Strong"/>
+          <w:rFonts w:cs="Times New Roman"/>
+          <w:b w:val="0"/>
+          <w:color w:val="404040"/>
+          <w:bdr w:val="none" w:sz="0" w:space="0" w:color="auto" w:frame="1"/>
+          <w:shd w:val="clear" w:color="auto" w:fill="FFFFFF"/>
+        </w:rPr>
+        <w:t xml:space="preserve">≈ </w:t>
+      </w:r>
+      <w:r>
+        <w:rPr>
+          <w:rStyle w:val="Strong"/>
+          <w:rFonts w:cs="Times New Roman"/>
+          <w:b w:val="0"/>
+          <w:color w:val="404040"/>
+          <w:bdr w:val="none" w:sz="0" w:space="0" w:color="auto" w:frame="1"/>
+          <w:shd w:val="clear" w:color="auto" w:fill="FFFFFF"/>
+        </w:rPr>
+        <w:t>7.5E8</w:t>
+      </w:r>
+    </w:p>
+    <w:p>
+      <w:pPr>
+        <w:rPr>
+          <w:bCs/>
+        </w:rPr>
+      </w:pPr>
+      <w:r>
+        <w:rPr>
+          <w:bCs/>
+        </w:rPr>
+        <w:t>120 Seconds:</w:t>
+      </w:r>
     </w:p>
     <w:p>
       <w:pPr>
@@ -12814,11 +13004,232 @@
       </w:pPr>
       <w:r>
         <w:rPr>
+          <w:bCs/>
+        </w:rPr>
+        <w:t xml:space="preserve">120 = </w:t>
+      </w:r>
+      <w:r>
+        <w:rPr>
+          <w:bCs/>
+        </w:rPr>
+        <w:t>8E-08x – 0.000004</w:t>
+      </w:r>
+    </w:p>
+    <w:p>
+      <w:pPr>
+        <w:jc w:val="center"/>
+        <w:rPr>
+          <w:bCs/>
+        </w:rPr>
+      </w:pPr>
+      <w:proofErr w:type="gramStart"/>
+      <w:r>
+        <w:rPr>
+          <w:bCs/>
+        </w:rPr>
+        <w:t>x</w:t>
+      </w:r>
+      <w:proofErr w:type="gramEnd"/>
+      <w:r>
+        <w:rPr>
+          <w:bCs/>
+        </w:rPr>
+        <w:t xml:space="preserve"> </w:t>
+      </w:r>
+      <w:r>
+        <w:rPr>
+          <w:rStyle w:val="Strong"/>
+          <w:rFonts w:cs="Times New Roman"/>
+          <w:b w:val="0"/>
+          <w:color w:val="404040"/>
+          <w:bdr w:val="none" w:sz="0" w:space="0" w:color="auto" w:frame="1"/>
+          <w:shd w:val="clear" w:color="auto" w:fill="FFFFFF"/>
+        </w:rPr>
+        <w:t>≈</w:t>
+      </w:r>
+      <w:r>
+        <w:rPr>
+          <w:rStyle w:val="Strong"/>
+          <w:rFonts w:cs="Times New Roman"/>
+          <w:b w:val="0"/>
+          <w:color w:val="404040"/>
+          <w:bdr w:val="none" w:sz="0" w:space="0" w:color="auto" w:frame="1"/>
+          <w:shd w:val="clear" w:color="auto" w:fill="FFFFFF"/>
+        </w:rPr>
+        <w:t xml:space="preserve"> 1.5E9</w:t>
+      </w:r>
+    </w:p>
+    <w:p>
+      <w:pPr>
+        <w:rPr>
+          <w:bCs/>
+        </w:rPr>
+      </w:pPr>
+      <w:r>
+        <w:rPr>
+          <w:bCs/>
+        </w:rPr>
+        <w:t>300 Seconds:</w:t>
+      </w:r>
+    </w:p>
+    <w:p>
+      <w:pPr>
+        <w:jc w:val="center"/>
+        <w:rPr>
+          <w:bCs/>
+        </w:rPr>
+      </w:pPr>
+      <w:r>
+        <w:rPr>
+          <w:bCs/>
+        </w:rPr>
+        <w:t xml:space="preserve">300 = </w:t>
+      </w:r>
+      <w:r>
+        <w:rPr>
+          <w:bCs/>
+        </w:rPr>
+        <w:t>8E-08x – 0.000004</w:t>
+      </w:r>
+    </w:p>
+    <w:p>
+      <w:pPr>
+        <w:jc w:val="center"/>
+        <w:rPr>
+          <w:bCs/>
+        </w:rPr>
+      </w:pPr>
+      <w:proofErr w:type="gramStart"/>
+      <w:r>
+        <w:rPr>
+          <w:bCs/>
+        </w:rPr>
+        <w:t>x</w:t>
+      </w:r>
+      <w:proofErr w:type="gramEnd"/>
+      <w:r>
+        <w:rPr>
+          <w:bCs/>
+        </w:rPr>
+        <w:t xml:space="preserve"> </w:t>
+      </w:r>
+      <w:r>
+        <w:rPr>
+          <w:rStyle w:val="Strong"/>
+          <w:rFonts w:cs="Times New Roman"/>
+          <w:b w:val="0"/>
+          <w:color w:val="404040"/>
+          <w:bdr w:val="none" w:sz="0" w:space="0" w:color="auto" w:frame="1"/>
+          <w:shd w:val="clear" w:color="auto" w:fill="FFFFFF"/>
+        </w:rPr>
+        <w:t>≈</w:t>
+      </w:r>
+      <w:r>
+        <w:rPr>
+          <w:rStyle w:val="Strong"/>
+          <w:rFonts w:cs="Times New Roman"/>
+          <w:b w:val="0"/>
+          <w:color w:val="404040"/>
+          <w:bdr w:val="none" w:sz="0" w:space="0" w:color="auto" w:frame="1"/>
+          <w:shd w:val="clear" w:color="auto" w:fill="FFFFFF"/>
+        </w:rPr>
+        <w:t xml:space="preserve"> 3.75E9</w:t>
+      </w:r>
+    </w:p>
+    <w:p>
+      <w:pPr>
+        <w:rPr>
+          <w:bCs/>
+        </w:rPr>
+      </w:pPr>
+    </w:p>
+    <w:p>
+      <w:pPr>
+        <w:rPr>
+          <w:bCs/>
+        </w:rPr>
+      </w:pPr>
+      <w:bookmarkStart w:id="0" w:name="_GoBack"/>
+      <w:bookmarkEnd w:id="0"/>
+    </w:p>
+    <w:p>
+      <w:pPr>
+        <w:rPr>
+          <w:bCs/>
+        </w:rPr>
+      </w:pPr>
+    </w:p>
+    <w:p>
+      <w:pPr>
+        <w:rPr>
+          <w:bCs/>
+        </w:rPr>
+      </w:pPr>
+    </w:p>
+    <w:p>
+      <w:pPr>
+        <w:rPr>
+          <w:rFonts w:cs="Times New Roman"/>
+          <w:b/>
+          <w:bCs/>
+          <w:color w:val="404040"/>
+          <w:sz w:val="20"/>
+          <w:szCs w:val="20"/>
+          <w:bdr w:val="none" w:sz="0" w:space="0" w:color="auto" w:frame="1"/>
+          <w:shd w:val="clear" w:color="auto" w:fill="FFFFFF"/>
+        </w:rPr>
+      </w:pPr>
+      <w:r>
+        <w:rPr>
+          <w:rStyle w:val="Strong"/>
+          <w:rFonts w:cs="Times New Roman"/>
+          <w:color w:val="404040"/>
+          <w:sz w:val="20"/>
+          <w:szCs w:val="20"/>
+          <w:bdr w:val="none" w:sz="0" w:space="0" w:color="auto" w:frame="1"/>
+          <w:shd w:val="clear" w:color="auto" w:fill="FFFFFF"/>
+        </w:rPr>
+        <w:t xml:space="preserve">2.3.6 </w:t>
+      </w:r>
+      <w:proofErr w:type="spellStart"/>
+      <w:r>
+        <w:rPr>
+          <w:rStyle w:val="Strong"/>
+          <w:rFonts w:cs="Times New Roman"/>
+          <w:color w:val="404040"/>
+          <w:sz w:val="20"/>
+          <w:szCs w:val="20"/>
+          <w:bdr w:val="none" w:sz="0" w:space="0" w:color="auto" w:frame="1"/>
+          <w:shd w:val="clear" w:color="auto" w:fill="FFFFFF"/>
+        </w:rPr>
+        <w:t>Loglog</w:t>
+      </w:r>
+      <w:proofErr w:type="spellEnd"/>
+      <w:r>
+        <w:rPr>
+          <w:rStyle w:val="Strong"/>
+          <w:rFonts w:cs="Times New Roman"/>
+          <w:color w:val="404040"/>
+          <w:sz w:val="20"/>
+          <w:szCs w:val="20"/>
+          <w:bdr w:val="none" w:sz="0" w:space="0" w:color="auto" w:frame="1"/>
+          <w:shd w:val="clear" w:color="auto" w:fill="FFFFFF"/>
+        </w:rPr>
+        <w:t xml:space="preserve"> Plot of Running Times</w:t>
+      </w:r>
+    </w:p>
+    <w:p>
+      <w:pPr>
+        <w:rPr>
+          <w:bCs/>
+        </w:rPr>
+      </w:pPr>
+      <w:r>
+        <w:rPr>
           <w:noProof/>
         </w:rPr>
-        <w:lastRenderedPageBreak/>
         <w:drawing>
-          <wp:inline distT="0" distB="0" distL="0" distR="0" wp14:anchorId="6FDC7372" wp14:editId="7745DB7D">
+          <wp:inline distT="0" distB="0" distL="0" distR="0" wp14:anchorId="4011B74D" wp14:editId="02B1CB09">
             <wp:extent cx="5320393" cy="3981450"/>
             <wp:effectExtent l="0" t="0" r="0" b="0"/>
             <wp:docPr id="17" name="Picture 16"/>
@@ -12872,6 +13283,14 @@
           </wp:inline>
         </w:drawing>
       </w:r>
+    </w:p>
+    <w:p>
+      <w:pPr>
+        <w:jc w:val="center"/>
+        <w:rPr>
+          <w:bCs/>
+        </w:rPr>
+      </w:pPr>
     </w:p>
     <w:sectPr>
       <w:pgSz w:w="12240" w:h="15840"/>
@@ -15329,6 +15748,31 @@
           </c:spPr>
         </c:majorGridlines>
         <c:title>
+          <c:tx>
+            <c:rich>
+              <a:bodyPr rot="-5400000" spcFirstLastPara="1" vertOverflow="ellipsis" vert="horz" wrap="square" anchor="ctr" anchorCtr="1"/>
+              <a:lstStyle/>
+              <a:p>
+                <a:pPr>
+                  <a:defRPr sz="1000" b="0" i="0" u="none" strike="noStrike" kern="1200" baseline="0">
+                    <a:solidFill>
+                      <a:schemeClr val="tx1">
+                        <a:lumMod val="65000"/>
+                        <a:lumOff val="35000"/>
+                      </a:schemeClr>
+                    </a:solidFill>
+                    <a:latin typeface="+mn-lt"/>
+                    <a:ea typeface="+mn-ea"/>
+                    <a:cs typeface="+mn-cs"/>
+                  </a:defRPr>
+                </a:pPr>
+                <a:r>
+                  <a:rPr lang="en-US"/>
+                  <a:t>Time in Seconds</a:t>
+                </a:r>
+              </a:p>
+            </c:rich>
+          </c:tx>
           <c:layout/>
           <c:overlay val="0"/>
           <c:spPr>
@@ -15338,26 +15782,6 @@
             </a:ln>
             <a:effectLst/>
           </c:spPr>
-          <c:txPr>
-            <a:bodyPr rot="-5400000" spcFirstLastPara="1" vertOverflow="ellipsis" vert="horz" wrap="square" anchor="ctr" anchorCtr="1"/>
-            <a:lstStyle/>
-            <a:p>
-              <a:pPr>
-                <a:defRPr sz="1000" b="0" i="0" u="none" strike="noStrike" kern="1200" baseline="0">
-                  <a:solidFill>
-                    <a:schemeClr val="tx1">
-                      <a:lumMod val="65000"/>
-                      <a:lumOff val="35000"/>
-                    </a:schemeClr>
-                  </a:solidFill>
-                  <a:latin typeface="+mn-lt"/>
-                  <a:ea typeface="+mn-ea"/>
-                  <a:cs typeface="+mn-cs"/>
-                </a:defRPr>
-              </a:pPr>
-              <a:endParaRPr lang="en-US"/>
-            </a:p>
-          </c:txPr>
         </c:title>
         <c:numFmt formatCode="General" sourceLinked="1"/>
         <c:majorTickMark val="none"/>
@@ -17436,7 +17860,7 @@
 </file>
 
 <file path=customXml/itemProps1.xml><?xml version="1.0" encoding="utf-8"?>
-<ds:datastoreItem xmlns:ds="http://schemas.openxmlformats.org/officeDocument/2006/customXml" ds:itemID="{984ED769-2B78-A149-A562-2143776EFE44}">
+<ds:datastoreItem xmlns:ds="http://schemas.openxmlformats.org/officeDocument/2006/customXml" ds:itemID="{B83055EB-4B3A-E94F-8C48-55E3ED1831F8}">
   <ds:schemaRefs>
     <ds:schemaRef ds:uri="http://schemas.openxmlformats.org/officeDocument/2006/bibliography"/>
   </ds:schemaRefs>

</xml_diff>